<commit_message>
Update of project folder
</commit_message>
<xml_diff>
--- a/Project information/3775 Sundhed og sygdom hos kvinder og børn/3775 Ansøgning Kvinde_hjerte v4.docx
+++ b/Project information/3775 Sundhed og sygdom hos kvinder og børn/3775 Ansøgning Kvinde_hjerte v4.docx
@@ -156,8 +156,6 @@
         </w:rPr>
         <w:t>/ Jørn Korsbø Petersen</w:t>
       </w:r>
-      <w:bookmarkStart w:id="0" w:name="_GoBack"/>
-      <w:bookmarkEnd w:id="0"/>
     </w:p>
     <w:p/>
     <w:p>
@@ -208,173 +206,131 @@
         <w:t>Projektet ønskes opdateret</w:t>
       </w:r>
       <w:r>
+        <w:t xml:space="preserve"> med 2 to eksterne</w:t>
+      </w:r>
+      <w:r>
+        <w:t xml:space="preserve"> datasæt</w:t>
+      </w:r>
+      <w:r>
+        <w:t xml:space="preserve">. Første </w:t>
+      </w:r>
+      <w:r>
+        <w:t>datasæt</w:t>
+      </w:r>
+      <w:r>
+        <w:t xml:space="preserve"> er et RKKP-datasæt navngivet: ”</w:t>
+      </w:r>
+      <w:r>
+        <w:t>Foeto_2020_07_11</w:t>
+      </w:r>
+      <w:r>
+        <w:t xml:space="preserve">”. Datasættet indeholder en række kliniske oplysninger fra den </w:t>
+      </w:r>
+      <w:r>
+        <w:t>D</w:t>
+      </w:r>
+      <w:r>
+        <w:t xml:space="preserve">anske </w:t>
+      </w:r>
+      <w:proofErr w:type="spellStart"/>
+      <w:r>
+        <w:t>Føtomedicinske</w:t>
+      </w:r>
+      <w:proofErr w:type="spellEnd"/>
+      <w:r>
         <w:t xml:space="preserve"> </w:t>
       </w:r>
       <w:r>
-        <w:t xml:space="preserve">med </w:t>
-      </w:r>
-      <w:r>
-        <w:t xml:space="preserve">2 </w:t>
-      </w:r>
-      <w:r>
-        <w:t>to eksterne</w:t>
-      </w:r>
-      <w:r>
-        <w:t xml:space="preserve"> datasæt</w:t>
-      </w:r>
-      <w:r>
-        <w:t xml:space="preserve">. Første </w:t>
-      </w:r>
-      <w:r>
-        <w:t>datasæt</w:t>
-      </w:r>
-      <w:r>
-        <w:t xml:space="preserve"> er et </w:t>
-      </w:r>
-      <w:r>
-        <w:t>RKKP-datasæt</w:t>
+        <w:t>D</w:t>
+      </w:r>
+      <w:r>
+        <w:t>atabase indeholdende sundhedsoplysninger om mor og barn under graviditet og fødsel. Data skal anvendes til at belyse sygdomme hos kvinder og børn herunder hormonelle forhold under graviditeten i tråd med projektmappens formål.</w:t>
+      </w:r>
+      <w:r>
+        <w:t xml:space="preserve"> Andet datasæt stammer fra </w:t>
+      </w:r>
+      <w:r>
+        <w:t xml:space="preserve">Copenhagen Baby Heart </w:t>
+      </w:r>
+      <w:proofErr w:type="spellStart"/>
+      <w:r>
+        <w:t>Study</w:t>
+      </w:r>
+      <w:proofErr w:type="spellEnd"/>
+      <w:r>
+        <w:t xml:space="preserve"> (CBHS)</w:t>
+      </w:r>
+      <w:r>
+        <w:t xml:space="preserve"> og navngivet: ”</w:t>
+      </w:r>
+      <w:proofErr w:type="spellStart"/>
+      <w:r>
+        <w:t>cbhs_cohort</w:t>
+      </w:r>
+      <w:proofErr w:type="spellEnd"/>
+      <w:r>
+        <w:t xml:space="preserve">”. </w:t>
+      </w:r>
+      <w:r>
+        <w:t>Datasættet indeholder CPR</w:t>
+      </w:r>
+      <w:r>
+        <w:t>-</w:t>
+      </w:r>
+      <w:r>
+        <w:t xml:space="preserve">numre på børn inkluderet I Copenhagen Baby Heart </w:t>
+      </w:r>
+      <w:proofErr w:type="spellStart"/>
+      <w:r>
+        <w:t>Study</w:t>
+      </w:r>
+      <w:proofErr w:type="spellEnd"/>
+      <w:r>
+        <w:t xml:space="preserve"> (CBHS) samt deres mødre. </w:t>
+      </w:r>
+      <w:r>
+        <w:t xml:space="preserve">CBHS er en befolkningsundersøgelse hvor børn født </w:t>
+      </w:r>
+      <w:r>
+        <w:t>i</w:t>
+      </w:r>
+      <w:r>
+        <w:t xml:space="preserve"> København 2016-2018 blev tilbudt </w:t>
+      </w:r>
+      <w:r>
+        <w:t>at deltage</w:t>
+      </w:r>
+      <w:r>
+        <w:t>. Som led i befolkningsundersøgelse</w:t>
+      </w:r>
+      <w:r>
+        <w:t>n</w:t>
+      </w:r>
+      <w:r>
+        <w:t xml:space="preserve"> fik børnene bl.a. foretaget ekkokardiografi, elektrokardiogram samt undersøgelse af navlesnorsblod. Datasættet skal anvendes </w:t>
+      </w:r>
+      <w:r>
+        <w:t xml:space="preserve">til at </w:t>
+      </w:r>
+      <w:r>
+        <w:t>belyse demografiske forskelle mellem inkluderede og ikke inkluderede børn og mødre samt ved langtidsopfølgning,</w:t>
+      </w:r>
+      <w:r>
+        <w:t xml:space="preserve"> at</w:t>
+      </w:r>
+      <w:r>
+        <w:t xml:space="preserve"> kortlægge risikofaktorer for udvikling af hjertesygdom</w:t>
+      </w:r>
+      <w:r>
+        <w:t>me</w:t>
+      </w:r>
+      <w:r>
+        <w:t xml:space="preserve"> senere i livet, herunder forhold under graviditetsforløbet, farmakologiske, miljømæssige og socioøkonomiske faktorer</w:t>
       </w:r>
       <w:r>
         <w:t xml:space="preserve"> </w:t>
       </w:r>
       <w:r>
-        <w:t>navngivet</w:t>
-      </w:r>
-      <w:r>
-        <w:t>: ”</w:t>
-      </w:r>
-      <w:r>
-        <w:t>Foeto_2020_07_11</w:t>
-      </w:r>
-      <w:r>
-        <w:t xml:space="preserve">”. </w:t>
-      </w:r>
-      <w:r>
-        <w:t>Datasættet indeholder</w:t>
-      </w:r>
-      <w:r>
-        <w:t xml:space="preserve"> </w:t>
-      </w:r>
-      <w:r>
-        <w:t xml:space="preserve">en række kliniske oplysninger fra den </w:t>
-      </w:r>
-      <w:r>
-        <w:t>D</w:t>
-      </w:r>
-      <w:r>
-        <w:t xml:space="preserve">anske </w:t>
-      </w:r>
-      <w:proofErr w:type="spellStart"/>
-      <w:r>
-        <w:t>Føtomedicinske</w:t>
-      </w:r>
-      <w:proofErr w:type="spellEnd"/>
-      <w:r>
-        <w:t xml:space="preserve"> </w:t>
-      </w:r>
-      <w:r>
-        <w:t>D</w:t>
-      </w:r>
-      <w:r>
-        <w:t>atabase indeholdende sundhedsoplysninger om mor og barn under graviditet og fødsel. Data skal anvendes til at belyse sygdomme hos kvinder og børn herunder hormonelle forhold under graviditeten i tråd med projektmappens formål.</w:t>
-      </w:r>
-      <w:r>
-        <w:t xml:space="preserve"> Andet datasæt stammer fra </w:t>
-      </w:r>
-      <w:r>
-        <w:t xml:space="preserve">Copenhagen Baby Heart </w:t>
-      </w:r>
-      <w:proofErr w:type="spellStart"/>
-      <w:r>
-        <w:t>Study</w:t>
-      </w:r>
-      <w:proofErr w:type="spellEnd"/>
-      <w:r>
-        <w:t xml:space="preserve"> (CBHS)</w:t>
-      </w:r>
-      <w:r>
-        <w:t xml:space="preserve"> og navngivet: ”</w:t>
-      </w:r>
-      <w:proofErr w:type="spellStart"/>
-      <w:r>
-        <w:t>cbhs_cohort</w:t>
-      </w:r>
-      <w:proofErr w:type="spellEnd"/>
-      <w:r>
-        <w:t xml:space="preserve">”. </w:t>
-      </w:r>
-      <w:r>
-        <w:t>Datasættet indeholder CPR</w:t>
-      </w:r>
-      <w:r>
-        <w:t>-</w:t>
-      </w:r>
-      <w:r>
-        <w:t xml:space="preserve">numre på børn inkluderet I Copenhagen Baby Heart </w:t>
-      </w:r>
-      <w:proofErr w:type="spellStart"/>
-      <w:r>
-        <w:t>Study</w:t>
-      </w:r>
-      <w:proofErr w:type="spellEnd"/>
-      <w:r>
-        <w:t xml:space="preserve"> (CBHS) samt deres mødre. </w:t>
-      </w:r>
-      <w:r>
-        <w:t xml:space="preserve">CBHS er en befolkningsundersøgelse hvor børn født </w:t>
-      </w:r>
-      <w:r>
-        <w:t>i</w:t>
-      </w:r>
-      <w:r>
-        <w:t xml:space="preserve"> København 2016-2018 blev tilbudt </w:t>
-      </w:r>
-      <w:r>
-        <w:t>at deltage</w:t>
-      </w:r>
-      <w:r>
-        <w:t xml:space="preserve">. Som led </w:t>
-      </w:r>
-      <w:r>
-        <w:t>i</w:t>
-      </w:r>
-      <w:r>
-        <w:t xml:space="preserve"> befolkningsundersøgelse</w:t>
-      </w:r>
-      <w:r>
-        <w:t>n</w:t>
-      </w:r>
-      <w:r>
-        <w:t xml:space="preserve"> fik børnene bl.a. foretaget ekkokardiografi, elektrokardiogram samt undersøgelse af navlesnorsblod. Data</w:t>
-      </w:r>
-      <w:r>
-        <w:t>sættet</w:t>
-      </w:r>
-      <w:r>
-        <w:t xml:space="preserve"> skal anvendes </w:t>
-      </w:r>
-      <w:r>
-        <w:t xml:space="preserve">til at </w:t>
-      </w:r>
-      <w:r>
-        <w:t>belyse demografiske forskelle mellem inkluderede og ikke inkluderede børn og mødre samt ved langtidsopfølgning,</w:t>
-      </w:r>
-      <w:r>
-        <w:t xml:space="preserve"> at</w:t>
-      </w:r>
-      <w:r>
-        <w:t xml:space="preserve"> kortlægge risikofaktorer for udvikling af hjertesygdom</w:t>
-      </w:r>
-      <w:r>
-        <w:t>me</w:t>
-      </w:r>
-      <w:r>
-        <w:t xml:space="preserve"> senere i livet, herunder forhold under graviditetsforløbet, farmakologiske, miljømæssige og socioøkonomiske faktorer</w:t>
-      </w:r>
-      <w:r>
-        <w:t xml:space="preserve"> </w:t>
-      </w:r>
-      <w:r>
         <w:t xml:space="preserve">som kan </w:t>
       </w:r>
       <w:r>
@@ -384,13 +340,7 @@
         <w:t>udvikling af sygdomme hos kvinder og børn</w:t>
       </w:r>
       <w:r>
-        <w:t xml:space="preserve"> i </w:t>
-      </w:r>
-      <w:r>
-        <w:t>tråd med projektmappens formål</w:t>
-      </w:r>
-      <w:r>
-        <w:t>.</w:t>
+        <w:t xml:space="preserve"> i tråd med projektmappens formål.</w:t>
       </w:r>
       <w:r>
         <w:t xml:space="preserve"> </w:t>
@@ -1793,14 +1743,7 @@
           <w:rFonts w:ascii="Charter" w:hAnsi="Charter"/>
           <w:szCs w:val="22"/>
         </w:rPr>
-        <w:t>-</w:t>
-      </w:r>
-      <w:r>
-        <w:rPr>
-          <w:rFonts w:ascii="Charter" w:hAnsi="Charter"/>
-          <w:szCs w:val="22"/>
-        </w:rPr>
-        <w:t xml:space="preserve"> Dermatologiske midler </w:t>
+        <w:t xml:space="preserve">- Dermatologiske midler </w:t>
       </w:r>
       <w:r>
         <w:rPr>
@@ -2498,21 +2441,7 @@
           <w:rFonts w:ascii="Charter" w:hAnsi="Charter"/>
           <w:szCs w:val="22"/>
         </w:rPr>
-        <w:t xml:space="preserve">En sådan viden vil være direkte anvendelig i hospitalsregi og brugbar for ansvarlige sundhedsmyndigheder som grundlag for prioriteringsovervejelser og planlægning af forsvarlige graviditets- og fødselsforløb, </w:t>
-      </w:r>
-      <w:r>
-        <w:rPr>
-          <w:rFonts w:ascii="Charter" w:hAnsi="Charter"/>
-          <w:szCs w:val="22"/>
-        </w:rPr>
-        <w:t>desuden</w:t>
-      </w:r>
-      <w:r>
-        <w:rPr>
-          <w:rFonts w:ascii="Charter" w:hAnsi="Charter"/>
-          <w:szCs w:val="22"/>
-        </w:rPr>
-        <w:t xml:space="preserve"> tilrettelæggelse af evidensbaserede forebyggende indsatser, opfølgninger og behandlinger for både gravide kvinder og de fødte børn. Herved understøttes en evidensbaseret udvikling af praksis og derved et kvalitetsløft af den indsats, som målgruppen tilbydes. </w:t>
+        <w:t xml:space="preserve">En sådan viden vil være direkte anvendelig i hospitalsregi og brugbar for ansvarlige sundhedsmyndigheder som grundlag for prioriteringsovervejelser og planlægning af forsvarlige graviditets- og fødselsforløb, desuden tilrettelæggelse af evidensbaserede forebyggende indsatser, opfølgninger og behandlinger for både gravide kvinder og de fødte børn. Herved understøttes en evidensbaseret udvikling af praksis og derved et kvalitetsløft af den indsats, som målgruppen tilbydes. </w:t>
       </w:r>
     </w:p>
     <w:p>
@@ -2805,13 +2734,7 @@
         <w:rPr>
           <w:rFonts w:ascii="Charter" w:hAnsi="Charter"/>
         </w:rPr>
-        <w:t>Den Nationale Børnedatabase</w:t>
-      </w:r>
-      <w:r>
-        <w:rPr>
-          <w:rFonts w:ascii="Charter" w:hAnsi="Charter"/>
-        </w:rPr>
-        <w:t xml:space="preserve"> (BDB)</w:t>
+        <w:t>Den Nationale Børnedatabase (BDB)</w:t>
       </w:r>
     </w:p>
     <w:p>
@@ -2830,13 +2753,7 @@
           <w:rFonts w:ascii="Charter" w:hAnsi="Charter"/>
         </w:rPr>
         <w:lastRenderedPageBreak/>
-        <w:t>Medicinsk Fødselsregister</w:t>
-      </w:r>
-      <w:r>
-        <w:rPr>
-          <w:rFonts w:ascii="Charter" w:hAnsi="Charter"/>
-        </w:rPr>
-        <w:t xml:space="preserve"> (MFR)</w:t>
+        <w:t>Medicinsk Fødselsregister (MFR)</w:t>
       </w:r>
     </w:p>
     <w:p>
@@ -8428,52 +8345,8 @@
                 <w:szCs w:val="22"/>
               </w:rPr>
             </w:pPr>
-            <w:r>
-              <w:rPr>
-                <w:noProof/>
-              </w:rPr>
-              <w:drawing>
-                <wp:inline distT="0" distB="0" distL="0" distR="0" wp14:anchorId="768F9BE9" wp14:editId="7E5D405D">
-                  <wp:extent cx="1530350" cy="530225"/>
-                  <wp:effectExtent l="0" t="0" r="0" b="3175"/>
-                  <wp:docPr id="1" name="Billede 1"/>
-                  <wp:cNvGraphicFramePr/>
-                  <a:graphic xmlns:a="http://schemas.openxmlformats.org/drawingml/2006/main">
-                    <a:graphicData uri="http://schemas.openxmlformats.org/drawingml/2006/picture">
-                      <pic:pic xmlns:pic="http://schemas.openxmlformats.org/drawingml/2006/picture">
-                        <pic:nvPicPr>
-                          <pic:cNvPr id="1" name="Billede 1"/>
-                          <pic:cNvPicPr/>
-                        </pic:nvPicPr>
-                        <pic:blipFill>
-                          <a:blip r:embed="rId8">
-                            <a:extLst>
-                              <a:ext uri="{28A0092B-C50C-407E-A947-70E740481C1C}">
-                                <a14:useLocalDpi xmlns:a14="http://schemas.microsoft.com/office/drawing/2010/main" val="0"/>
-                              </a:ext>
-                            </a:extLst>
-                          </a:blip>
-                          <a:srcRect/>
-                          <a:stretch>
-                            <a:fillRect/>
-                          </a:stretch>
-                        </pic:blipFill>
-                        <pic:spPr bwMode="auto">
-                          <a:xfrm>
-                            <a:off x="0" y="0"/>
-                            <a:ext cx="1530350" cy="530225"/>
-                          </a:xfrm>
-                          <a:prstGeom prst="rect">
-                            <a:avLst/>
-                          </a:prstGeom>
-                          <a:noFill/>
-                        </pic:spPr>
-                      </pic:pic>
-                    </a:graphicData>
-                  </a:graphic>
-                </wp:inline>
-              </w:drawing>
-            </w:r>
+            <w:bookmarkStart w:id="0" w:name="_GoBack"/>
+            <w:bookmarkEnd w:id="0"/>
           </w:p>
           <w:p>
             <w:pPr>
@@ -8868,7 +8741,7 @@
       </w:pPr>
     </w:p>
     <w:sectPr>
-      <w:footerReference w:type="default" r:id="rId9"/>
+      <w:footerReference w:type="default" r:id="rId8"/>
       <w:pgSz w:w="11906" w:h="16838"/>
       <w:pgMar w:top="1021" w:right="794" w:bottom="1247" w:left="1191" w:header="454" w:footer="454" w:gutter="0"/>
       <w:cols w:space="708"/>
@@ -9097,7 +8970,7 @@
         <v:path o:extrusionok="f" gradientshapeok="t" o:connecttype="rect"/>
         <o:lock v:ext="edit" aspectratio="t"/>
       </v:shapetype>
-      <v:shape id="_x0000_i1032" type="#_x0000_t75" style="width:37.5pt;height:43.5pt" o:bullet="t">
+      <v:shape id="_x0000_i1027" type="#_x0000_t75" style="width:37.5pt;height:43.5pt" o:bullet="t">
         <v:imagedata r:id="rId1" o:title="clip_image001"/>
       </v:shape>
     </w:pict>

</xml_diff>